<commit_message>
Hoàn thành 90% báo cáo
Lên trường
Thanh sửa bố cục, ghi chú hình ảnh.
Khánh kiểm tra chính tả
</commit_message>
<xml_diff>
--- a/_BaoCao/Báo cáo Tài sản cố định/5.Nội dung Ver 2.docx
+++ b/_BaoCao/Báo cáo Tài sản cố định/5.Nội dung Ver 2.docx
@@ -3131,21 +3131,7 @@
                 <w:rStyle w:val="Hyperlink"/>
                 <w:noProof/>
               </w:rPr>
-              <w:t>2.3.1. Công nghệ Entity Frame</w:t>
-            </w:r>
-            <w:r>
-              <w:rPr>
-                <w:rStyle w:val="Hyperlink"/>
-                <w:noProof/>
-              </w:rPr>
-              <w:t>w</w:t>
-            </w:r>
-            <w:r>
-              <w:rPr>
-                <w:rStyle w:val="Hyperlink"/>
-                <w:noProof/>
-              </w:rPr>
-              <w:t>ork (EF) trong lập trình dữ liệu hướng đối tượng (OOP)</w:t>
+              <w:t>2.3.1. Công nghệ Entity Framework (EF) trong lập trình dữ liệu hướng đối tượng (OOP)</w:t>
             </w:r>
             <w:r>
               <w:rPr>
@@ -17274,19 +17260,7 @@
         <w:pStyle w:val="MainContent"/>
       </w:pPr>
       <w:r>
-        <w:t>*</w:t>
-      </w:r>
-      <w:r>
-        <w:t xml:space="preserve">Do hạn chế về không gian trình bày cũng như không thể đưa hết mọi </w:t>
-      </w:r>
-      <w:r>
-        <w:t>màn hình chức năng</w:t>
-      </w:r>
-      <w:r>
-        <w:t xml:space="preserve"> vào trong báo cáo này nên nhóm chọn ra 5 chức năng chính để </w:t>
-      </w:r>
-      <w:r>
-        <w:t>hiển thị.</w:t>
+        <w:t>*Do hạn chế về không gian trình bày cũng như không thể đưa hết mọi màn hình chức năng vào trong báo cáo này nên nhóm chọn ra 5 chức năng chính để hiển thị.</w:t>
       </w:r>
     </w:p>
     <w:p>
@@ -17309,9 +17283,9 @@
         </w:rPr>
         <w:lastRenderedPageBreak/>
         <w:drawing>
-          <wp:inline distT="0" distB="0" distL="0" distR="0" wp14:anchorId="7BB09607" wp14:editId="5B0CD0F0">
-            <wp:extent cx="5580380" cy="3437890"/>
-            <wp:effectExtent l="0" t="0" r="1270" b="0"/>
+          <wp:inline distT="0" distB="0" distL="0" distR="0" wp14:anchorId="7BB09607" wp14:editId="22268CB3">
+            <wp:extent cx="5034173" cy="3101390"/>
+            <wp:effectExtent l="0" t="0" r="0" b="3810"/>
             <wp:docPr id="34" name="Picture 34"/>
             <wp:cNvGraphicFramePr>
               <a:graphicFrameLocks xmlns:a="http://schemas.openxmlformats.org/drawingml/2006/main" noChangeAspect="1"/>
@@ -17332,7 +17306,7 @@
                   <pic:spPr>
                     <a:xfrm>
                       <a:off x="0" y="0"/>
-                      <a:ext cx="5580380" cy="3437890"/>
+                      <a:ext cx="5039698" cy="3104794"/>
                     </a:xfrm>
                     <a:prstGeom prst="rect">
                       <a:avLst/>
@@ -17350,10 +17324,7 @@
         <w:pStyle w:val="Picture-Label-Italic"/>
       </w:pPr>
       <w:r>
-        <w:t xml:space="preserve">Hình 2.x: Minh họa </w:t>
-      </w:r>
-      <w:r>
-        <w:t>màn hình chức năng quản lý tài sản theo đơn vị.</w:t>
+        <w:t>Hình 2.x: Minh họa màn hình chức năng quản lý tài sản theo đơn vị.</w:t>
       </w:r>
     </w:p>
     <w:p>
@@ -17365,9 +17336,9 @@
           <w:lang w:val="vi-VN" w:eastAsia="vi-VN"/>
         </w:rPr>
         <w:drawing>
-          <wp:inline distT="0" distB="0" distL="0" distR="0" wp14:anchorId="0FC2CD43" wp14:editId="541BAEF5">
-            <wp:extent cx="5580380" cy="3437890"/>
-            <wp:effectExtent l="0" t="0" r="1270" b="0"/>
+          <wp:inline distT="0" distB="0" distL="0" distR="0" wp14:anchorId="0FC2CD43" wp14:editId="66784A99">
+            <wp:extent cx="5046049" cy="3108706"/>
+            <wp:effectExtent l="0" t="0" r="2540" b="0"/>
             <wp:docPr id="37" name="Picture 37"/>
             <wp:cNvGraphicFramePr>
               <a:graphicFrameLocks xmlns:a="http://schemas.openxmlformats.org/drawingml/2006/main" noChangeAspect="1"/>
@@ -17388,7 +17359,7 @@
                   <pic:spPr>
                     <a:xfrm>
                       <a:off x="0" y="0"/>
-                      <a:ext cx="5580380" cy="3437890"/>
+                      <a:ext cx="5057564" cy="3115800"/>
                     </a:xfrm>
                     <a:prstGeom prst="rect">
                       <a:avLst/>
@@ -17406,13 +17377,7 @@
         <w:pStyle w:val="Picture-Label-Italic"/>
       </w:pPr>
       <w:r>
-        <w:t xml:space="preserve">Hình 2.x: Minh họa màn hình chức năng quản lý </w:t>
-      </w:r>
-      <w:r>
-        <w:t>phòng</w:t>
-      </w:r>
-      <w:r>
-        <w:t>.</w:t>
+        <w:t>Hình 2.x: Minh họa màn hình chức năng quản lý phòng.</w:t>
       </w:r>
     </w:p>
     <w:p>
@@ -17425,9 +17390,9 @@
         </w:rPr>
         <w:lastRenderedPageBreak/>
         <w:drawing>
-          <wp:inline distT="0" distB="0" distL="0" distR="0" wp14:anchorId="0A13A59A" wp14:editId="043995ED">
-            <wp:extent cx="5580380" cy="3437890"/>
-            <wp:effectExtent l="0" t="0" r="1270" b="0"/>
+          <wp:inline distT="0" distB="0" distL="0" distR="0" wp14:anchorId="0A13A59A" wp14:editId="6AA11397">
+            <wp:extent cx="4986679" cy="3072130"/>
+            <wp:effectExtent l="0" t="0" r="4445" b="0"/>
             <wp:docPr id="42" name="Picture 42"/>
             <wp:cNvGraphicFramePr>
               <a:graphicFrameLocks xmlns:a="http://schemas.openxmlformats.org/drawingml/2006/main" noChangeAspect="1"/>
@@ -17448,7 +17413,7 @@
                   <pic:spPr>
                     <a:xfrm>
                       <a:off x="0" y="0"/>
-                      <a:ext cx="5580380" cy="3437890"/>
+                      <a:ext cx="4993070" cy="3076067"/>
                     </a:xfrm>
                     <a:prstGeom prst="rect">
                       <a:avLst/>
@@ -17466,13 +17431,7 @@
         <w:pStyle w:val="Picture-Label-Italic"/>
       </w:pPr>
       <w:r>
-        <w:t xml:space="preserve">Hình 2.x: Minh họa màn hình chức năng </w:t>
-      </w:r>
-      <w:r>
-        <w:t>chuyển tài sản</w:t>
-      </w:r>
-      <w:r>
-        <w:t>.</w:t>
+        <w:t>Hình 2.x: Minh họa màn hình chức năng chuyển tài sản.</w:t>
       </w:r>
     </w:p>
     <w:p>
@@ -17484,9 +17443,9 @@
           <w:lang w:val="vi-VN" w:eastAsia="vi-VN"/>
         </w:rPr>
         <w:drawing>
-          <wp:inline distT="0" distB="0" distL="0" distR="0" wp14:anchorId="494CAB9A" wp14:editId="62F2C5D3">
-            <wp:extent cx="5580380" cy="3426330"/>
-            <wp:effectExtent l="0" t="0" r="1270" b="3175"/>
+          <wp:inline distT="0" distB="0" distL="0" distR="0" wp14:anchorId="494CAB9A" wp14:editId="6D1069B2">
+            <wp:extent cx="4983854" cy="3060065"/>
+            <wp:effectExtent l="0" t="0" r="7620" b="6985"/>
             <wp:docPr id="44" name="Picture 44" descr="C:\Users\NGUYENHOANGTHANH\Desktop\Capture.png"/>
             <wp:cNvGraphicFramePr>
               <a:graphicFrameLocks xmlns:a="http://schemas.openxmlformats.org/drawingml/2006/main" noChangeAspect="1"/>
@@ -17516,7 +17475,7 @@
                   <pic:spPr bwMode="auto">
                     <a:xfrm>
                       <a:off x="0" y="0"/>
-                      <a:ext cx="5580380" cy="3426330"/>
+                      <a:ext cx="4986391" cy="3061623"/>
                     </a:xfrm>
                     <a:prstGeom prst="rect">
                       <a:avLst/>
@@ -17538,13 +17497,7 @@
         <w:pStyle w:val="Picture-Label-Italic"/>
       </w:pPr>
       <w:r>
-        <w:t xml:space="preserve">Hình 2.x: Minh họa màn hình chức năng </w:t>
-      </w:r>
-      <w:r>
-        <w:t xml:space="preserve">thêm </w:t>
-      </w:r>
-      <w:r>
-        <w:t>tài sản.</w:t>
+        <w:t>Hình 2.x: Minh họa màn hình chức năng thêm tài sản.</w:t>
       </w:r>
     </w:p>
     <w:p>
@@ -17557,9 +17510,9 @@
         </w:rPr>
         <w:lastRenderedPageBreak/>
         <w:drawing>
-          <wp:inline distT="0" distB="0" distL="0" distR="0" wp14:anchorId="06005DB8" wp14:editId="4D6827A1">
-            <wp:extent cx="5580380" cy="3441700"/>
-            <wp:effectExtent l="0" t="0" r="1270" b="6350"/>
+          <wp:inline distT="0" distB="0" distL="0" distR="0" wp14:anchorId="06005DB8" wp14:editId="30A2D1A8">
+            <wp:extent cx="4724729" cy="2913977"/>
+            <wp:effectExtent l="0" t="0" r="0" b="1270"/>
             <wp:docPr id="47" name="Picture 47"/>
             <wp:cNvGraphicFramePr>
               <a:graphicFrameLocks xmlns:a="http://schemas.openxmlformats.org/drawingml/2006/main" noChangeAspect="1"/>
@@ -17580,7 +17533,7 @@
                   <pic:spPr>
                     <a:xfrm>
                       <a:off x="0" y="0"/>
-                      <a:ext cx="5580380" cy="3441700"/>
+                      <a:ext cx="4735527" cy="2920636"/>
                     </a:xfrm>
                     <a:prstGeom prst="rect">
                       <a:avLst/>
@@ -17598,10 +17551,86 @@
         <w:pStyle w:val="Picture-Label-Italic"/>
       </w:pPr>
       <w:r>
-        <w:t xml:space="preserve">Hình 2.x: Minh họa màn hình chức năng </w:t>
-      </w:r>
-      <w:r>
-        <w:t>thống kê tài sản</w:t>
+        <w:t>Hình 2.x: Minh họa màn hình chức năng thống kê tài sản.</w:t>
+      </w:r>
+    </w:p>
+    <w:p>
+      <w:pPr>
+        <w:pStyle w:val="MainContent"/>
+      </w:pPr>
+      <w:r>
+        <w:t>-Ứng dụng Windows Web:</w:t>
+      </w:r>
+    </w:p>
+    <w:p>
+      <w:pPr>
+        <w:spacing w:after="160"/>
+        <w:jc w:val="center"/>
+        <w:rPr>
+          <w:rFonts w:eastAsiaTheme="majorEastAsia" w:cstheme="majorBidi"/>
+          <w:b/>
+          <w:spacing w:val="-10"/>
+          <w:kern w:val="28"/>
+          <w:szCs w:val="56"/>
+        </w:rPr>
+      </w:pPr>
+      <w:r>
+        <w:rPr>
+          <w:noProof/>
+          <w:lang w:val="vi-VN" w:eastAsia="vi-VN"/>
+        </w:rPr>
+        <w:drawing>
+          <wp:inline distT="0" distB="0" distL="0" distR="0" wp14:anchorId="2AFE402A" wp14:editId="136FC13D">
+            <wp:extent cx="4798772" cy="2259049"/>
+            <wp:effectExtent l="0" t="0" r="1905" b="8255"/>
+            <wp:docPr id="40" name="Picture 40"/>
+            <wp:cNvGraphicFramePr>
+              <a:graphicFrameLocks xmlns:a="http://schemas.openxmlformats.org/drawingml/2006/main" noChangeAspect="1"/>
+            </wp:cNvGraphicFramePr>
+            <a:graphic xmlns:a="http://schemas.openxmlformats.org/drawingml/2006/main">
+              <a:graphicData uri="http://schemas.openxmlformats.org/drawingml/2006/picture">
+                <pic:pic xmlns:pic="http://schemas.openxmlformats.org/drawingml/2006/picture">
+                  <pic:nvPicPr>
+                    <pic:cNvPr id="1" name=""/>
+                    <pic:cNvPicPr/>
+                  </pic:nvPicPr>
+                  <pic:blipFill>
+                    <a:blip r:embed="rId69"/>
+                    <a:stretch>
+                      <a:fillRect/>
+                    </a:stretch>
+                  </pic:blipFill>
+                  <pic:spPr>
+                    <a:xfrm>
+                      <a:off x="0" y="0"/>
+                      <a:ext cx="4812495" cy="2265509"/>
+                    </a:xfrm>
+                    <a:prstGeom prst="rect">
+                      <a:avLst/>
+                    </a:prstGeom>
+                  </pic:spPr>
+                </pic:pic>
+              </a:graphicData>
+            </a:graphic>
+          </wp:inline>
+        </w:drawing>
+      </w:r>
+    </w:p>
+    <w:p>
+      <w:pPr>
+        <w:pStyle w:val="Picture-Label-Italic"/>
+      </w:pPr>
+      <w:r>
+        <w:t xml:space="preserve">Hình 2.x: Minh họa màn hình </w:t>
+      </w:r>
+      <w:r>
+        <w:t>trang chủ quản lý</w:t>
+      </w:r>
+      <w:r>
+        <w:t xml:space="preserve"> tài sản</w:t>
+      </w:r>
+      <w:r>
+        <w:t xml:space="preserve"> giao diện web</w:t>
       </w:r>
       <w:r>
         <w:t>.</w:t>
@@ -17609,10 +17638,295 @@
     </w:p>
     <w:p>
       <w:pPr>
-        <w:pStyle w:val="MainContent"/>
-      </w:pPr>
-      <w:r>
-        <w:t>-Ứng dụng Windows Web:</w:t>
+        <w:pStyle w:val="Picture-Label-Italic"/>
+      </w:pPr>
+      <w:r>
+        <w:rPr>
+          <w:lang w:val="vi-VN" w:eastAsia="vi-VN"/>
+        </w:rPr>
+        <w:lastRenderedPageBreak/>
+        <w:drawing>
+          <wp:inline distT="0" distB="0" distL="0" distR="0" wp14:anchorId="3FA23826" wp14:editId="49464319">
+            <wp:extent cx="2324687" cy="3118637"/>
+            <wp:effectExtent l="0" t="0" r="0" b="5715"/>
+            <wp:docPr id="49" name="Picture 49"/>
+            <wp:cNvGraphicFramePr>
+              <a:graphicFrameLocks xmlns:a="http://schemas.openxmlformats.org/drawingml/2006/main" noChangeAspect="1"/>
+            </wp:cNvGraphicFramePr>
+            <a:graphic xmlns:a="http://schemas.openxmlformats.org/drawingml/2006/main">
+              <a:graphicData uri="http://schemas.openxmlformats.org/drawingml/2006/picture">
+                <pic:pic xmlns:pic="http://schemas.openxmlformats.org/drawingml/2006/picture">
+                  <pic:nvPicPr>
+                    <pic:cNvPr id="1" name=""/>
+                    <pic:cNvPicPr/>
+                  </pic:nvPicPr>
+                  <pic:blipFill>
+                    <a:blip r:embed="rId70"/>
+                    <a:stretch>
+                      <a:fillRect/>
+                    </a:stretch>
+                  </pic:blipFill>
+                  <pic:spPr>
+                    <a:xfrm>
+                      <a:off x="0" y="0"/>
+                      <a:ext cx="2331073" cy="3127203"/>
+                    </a:xfrm>
+                    <a:prstGeom prst="rect">
+                      <a:avLst/>
+                    </a:prstGeom>
+                  </pic:spPr>
+                </pic:pic>
+              </a:graphicData>
+            </a:graphic>
+          </wp:inline>
+        </w:drawing>
+      </w:r>
+    </w:p>
+    <w:p>
+      <w:pPr>
+        <w:pStyle w:val="Picture-Label-Italic"/>
+      </w:pPr>
+      <w:r>
+        <w:t>Hình 2.x: Minh họa màn hình trang chủ quản lý tài sản giao diệ</w:t>
+      </w:r>
+      <w:r>
+        <w:t>n mobile</w:t>
+      </w:r>
+      <w:r>
+        <w:t>.</w:t>
+      </w:r>
+    </w:p>
+    <w:p>
+      <w:pPr>
+        <w:pStyle w:val="Picture-Label-Italic"/>
+      </w:pPr>
+      <w:r>
+        <w:rPr>
+          <w:lang w:val="vi-VN" w:eastAsia="vi-VN"/>
+        </w:rPr>
+        <w:drawing>
+          <wp:inline distT="0" distB="0" distL="0" distR="0" wp14:anchorId="17A6DE55" wp14:editId="259F0B59">
+            <wp:extent cx="4032653" cy="2134718"/>
+            <wp:effectExtent l="0" t="0" r="6350" b="0"/>
+            <wp:docPr id="60" name="Picture 60"/>
+            <wp:cNvGraphicFramePr>
+              <a:graphicFrameLocks xmlns:a="http://schemas.openxmlformats.org/drawingml/2006/main" noChangeAspect="1"/>
+            </wp:cNvGraphicFramePr>
+            <a:graphic xmlns:a="http://schemas.openxmlformats.org/drawingml/2006/main">
+              <a:graphicData uri="http://schemas.openxmlformats.org/drawingml/2006/picture">
+                <pic:pic xmlns:pic="http://schemas.openxmlformats.org/drawingml/2006/picture">
+                  <pic:nvPicPr>
+                    <pic:cNvPr id="1" name=""/>
+                    <pic:cNvPicPr/>
+                  </pic:nvPicPr>
+                  <pic:blipFill>
+                    <a:blip r:embed="rId71"/>
+                    <a:stretch>
+                      <a:fillRect/>
+                    </a:stretch>
+                  </pic:blipFill>
+                  <pic:spPr>
+                    <a:xfrm>
+                      <a:off x="0" y="0"/>
+                      <a:ext cx="4039780" cy="2138491"/>
+                    </a:xfrm>
+                    <a:prstGeom prst="rect">
+                      <a:avLst/>
+                    </a:prstGeom>
+                  </pic:spPr>
+                </pic:pic>
+              </a:graphicData>
+            </a:graphic>
+          </wp:inline>
+        </w:drawing>
+      </w:r>
+    </w:p>
+    <w:p>
+      <w:pPr>
+        <w:pStyle w:val="Picture-Label-Italic"/>
+      </w:pPr>
+      <w:r>
+        <w:t xml:space="preserve">Hình 2.x: Minh họa màn hình </w:t>
+      </w:r>
+      <w:r>
+        <w:t>danh sách tài sản theo đơn vị</w:t>
+      </w:r>
+      <w:r>
+        <w:t xml:space="preserve"> giao diện </w:t>
+      </w:r>
+      <w:r>
+        <w:t>web</w:t>
+      </w:r>
+      <w:r>
+        <w:t>.</w:t>
+      </w:r>
+    </w:p>
+    <w:p>
+      <w:pPr>
+        <w:pStyle w:val="Picture-Label-Italic"/>
+        <w:jc w:val="left"/>
+        <w:rPr>
+          <w:lang w:val="vi-VN" w:eastAsia="vi-VN"/>
+        </w:rPr>
+      </w:pPr>
+      <w:r>
+        <w:rPr>
+          <w:lang w:val="vi-VN" w:eastAsia="vi-VN"/>
+        </w:rPr>
+        <w:t xml:space="preserve"> </w:t>
+      </w:r>
+    </w:p>
+    <w:tbl>
+      <w:tblPr>
+        <w:tblStyle w:val="TableGrid"/>
+        <w:tblW w:w="0" w:type="auto"/>
+        <w:tblBorders>
+          <w:top w:val="none" w:sz="0" w:space="0" w:color="auto"/>
+          <w:left w:val="none" w:sz="0" w:space="0" w:color="auto"/>
+          <w:bottom w:val="none" w:sz="0" w:space="0" w:color="auto"/>
+          <w:right w:val="none" w:sz="0" w:space="0" w:color="auto"/>
+          <w:insideH w:val="none" w:sz="0" w:space="0" w:color="auto"/>
+          <w:insideV w:val="none" w:sz="0" w:space="0" w:color="auto"/>
+        </w:tblBorders>
+        <w:tblLook w:val="04A0" w:firstRow="1" w:lastRow="0" w:firstColumn="1" w:lastColumn="0" w:noHBand="0" w:noVBand="1"/>
+      </w:tblPr>
+      <w:tblGrid>
+        <w:gridCol w:w="4408"/>
+        <w:gridCol w:w="4380"/>
+      </w:tblGrid>
+      <w:tr>
+        <w:tc>
+          <w:tcPr>
+            <w:tcW w:w="4389" w:type="dxa"/>
+          </w:tcPr>
+          <w:p>
+            <w:pPr>
+              <w:pStyle w:val="Picture-Label-Italic"/>
+              <w:jc w:val="left"/>
+              <w:rPr>
+                <w:lang w:val="vi-VN" w:eastAsia="vi-VN"/>
+              </w:rPr>
+            </w:pPr>
+            <w:r>
+              <w:rPr>
+                <w:lang w:val="vi-VN" w:eastAsia="vi-VN"/>
+              </w:rPr>
+              <w:lastRenderedPageBreak/>
+              <w:drawing>
+                <wp:inline distT="0" distB="0" distL="0" distR="0" wp14:anchorId="2A7D1DFE" wp14:editId="1CF45A9D">
+                  <wp:extent cx="2838445" cy="3583076"/>
+                  <wp:effectExtent l="0" t="0" r="635" b="0"/>
+                  <wp:docPr id="65" name="Picture 65"/>
+                  <wp:cNvGraphicFramePr>
+                    <a:graphicFrameLocks xmlns:a="http://schemas.openxmlformats.org/drawingml/2006/main" noChangeAspect="1"/>
+                  </wp:cNvGraphicFramePr>
+                  <a:graphic xmlns:a="http://schemas.openxmlformats.org/drawingml/2006/main">
+                    <a:graphicData uri="http://schemas.openxmlformats.org/drawingml/2006/picture">
+                      <pic:pic xmlns:pic="http://schemas.openxmlformats.org/drawingml/2006/picture">
+                        <pic:nvPicPr>
+                          <pic:cNvPr id="1" name=""/>
+                          <pic:cNvPicPr/>
+                        </pic:nvPicPr>
+                        <pic:blipFill>
+                          <a:blip r:embed="rId72"/>
+                          <a:stretch>
+                            <a:fillRect/>
+                          </a:stretch>
+                        </pic:blipFill>
+                        <pic:spPr>
+                          <a:xfrm>
+                            <a:off x="0" y="0"/>
+                            <a:ext cx="2841298" cy="3586677"/>
+                          </a:xfrm>
+                          <a:prstGeom prst="rect">
+                            <a:avLst/>
+                          </a:prstGeom>
+                        </pic:spPr>
+                      </pic:pic>
+                    </a:graphicData>
+                  </a:graphic>
+                </wp:inline>
+              </w:drawing>
+            </w:r>
+          </w:p>
+        </w:tc>
+        <w:tc>
+          <w:tcPr>
+            <w:tcW w:w="4389" w:type="dxa"/>
+          </w:tcPr>
+          <w:p>
+            <w:pPr>
+              <w:pStyle w:val="Picture-Label-Italic"/>
+              <w:jc w:val="left"/>
+              <w:rPr>
+                <w:lang w:val="vi-VN" w:eastAsia="vi-VN"/>
+              </w:rPr>
+            </w:pPr>
+            <w:r>
+              <w:rPr>
+                <w:lang w:val="vi-VN" w:eastAsia="vi-VN"/>
+              </w:rPr>
+              <w:drawing>
+                <wp:inline distT="0" distB="0" distL="0" distR="0" wp14:anchorId="6D02E02F" wp14:editId="225F4CA2">
+                  <wp:extent cx="2816352" cy="3593782"/>
+                  <wp:effectExtent l="0" t="0" r="3175" b="6985"/>
+                  <wp:docPr id="66" name="Picture 66"/>
+                  <wp:cNvGraphicFramePr>
+                    <a:graphicFrameLocks xmlns:a="http://schemas.openxmlformats.org/drawingml/2006/main" noChangeAspect="1"/>
+                  </wp:cNvGraphicFramePr>
+                  <a:graphic xmlns:a="http://schemas.openxmlformats.org/drawingml/2006/main">
+                    <a:graphicData uri="http://schemas.openxmlformats.org/drawingml/2006/picture">
+                      <pic:pic xmlns:pic="http://schemas.openxmlformats.org/drawingml/2006/picture">
+                        <pic:nvPicPr>
+                          <pic:cNvPr id="1" name=""/>
+                          <pic:cNvPicPr/>
+                        </pic:nvPicPr>
+                        <pic:blipFill>
+                          <a:blip r:embed="rId73"/>
+                          <a:stretch>
+                            <a:fillRect/>
+                          </a:stretch>
+                        </pic:blipFill>
+                        <pic:spPr>
+                          <a:xfrm>
+                            <a:off x="0" y="0"/>
+                            <a:ext cx="2830801" cy="3612220"/>
+                          </a:xfrm>
+                          <a:prstGeom prst="rect">
+                            <a:avLst/>
+                          </a:prstGeom>
+                        </pic:spPr>
+                      </pic:pic>
+                    </a:graphicData>
+                  </a:graphic>
+                </wp:inline>
+              </w:drawing>
+            </w:r>
+          </w:p>
+        </w:tc>
+      </w:tr>
+    </w:tbl>
+    <w:p>
+      <w:pPr>
+        <w:pStyle w:val="Picture-Label-Italic"/>
+        <w:jc w:val="left"/>
+        <w:rPr>
+          <w:lang w:val="vi-VN" w:eastAsia="vi-VN"/>
+        </w:rPr>
+      </w:pPr>
+    </w:p>
+    <w:p>
+      <w:pPr>
+        <w:pStyle w:val="Picture-Label-Italic"/>
+      </w:pPr>
+      <w:r>
+        <w:t xml:space="preserve">Hình 2.x: Minh họa màn hình danh sách tài sản theo đơn vị giao diện </w:t>
+      </w:r>
+      <w:r>
+        <w:t>mobile</w:t>
+      </w:r>
+      <w:r>
+        <w:t>.</w:t>
       </w:r>
     </w:p>
     <w:p>
@@ -17626,8 +17940,6 @@
           <w:szCs w:val="56"/>
         </w:rPr>
       </w:pPr>
-      <w:bookmarkStart w:id="84" w:name="_GoBack"/>
-      <w:bookmarkEnd w:id="84"/>
     </w:p>
     <w:p>
       <w:pPr>
@@ -17643,6 +17955,8 @@
       <w:r>
         <w:br w:type="page"/>
       </w:r>
+      <w:bookmarkStart w:id="84" w:name="_GoBack"/>
+      <w:bookmarkEnd w:id="84"/>
     </w:p>
     <w:p>
       <w:pPr>
@@ -17840,7 +18154,7 @@
       <w:pPr>
         <w:pStyle w:val="MainContent"/>
         <w:sectPr>
-          <w:headerReference w:type="default" r:id="rId69"/>
+          <w:headerReference w:type="default" r:id="rId74"/>
           <w:pgSz w:w="11907" w:h="16839" w:code="9"/>
           <w:pgMar w:top="1985" w:right="1134" w:bottom="1701" w:left="1985" w:header="720" w:footer="720" w:gutter="0"/>
           <w:cols w:space="720"/>
@@ -27628,7 +27942,7 @@
                     <pic:cNvPicPr/>
                   </pic:nvPicPr>
                   <pic:blipFill>
-                    <a:blip r:embed="rId70"/>
+                    <a:blip r:embed="rId75"/>
                     <a:stretch>
                       <a:fillRect/>
                     </a:stretch>
@@ -28405,15 +28719,7 @@
           <w:i w:val="0"/>
           <w:szCs w:val="26"/>
         </w:rPr>
-        <w:t>TreeListLookUpEdit</w:t>
-      </w:r>
-      <w:r>
-        <w:rPr>
-          <w:rFonts w:cs="Times New Roman"/>
-          <w:i w:val="0"/>
-          <w:szCs w:val="26"/>
-        </w:rPr>
-        <w:t>)</w:t>
+        <w:t>TreeListLookUpEdit)</w:t>
       </w:r>
     </w:p>
     <w:p>
@@ -28432,15 +28738,7 @@
           <w:i w:val="0"/>
           <w:szCs w:val="26"/>
         </w:rPr>
-        <w:t xml:space="preserve">[16] </w:t>
-      </w:r>
-      <w:r>
-        <w:rPr>
-          <w:rFonts w:cs="Times New Roman"/>
-          <w:i w:val="0"/>
-          <w:szCs w:val="26"/>
-        </w:rPr>
-        <w:t>documentation.devexpress.com/#WindowsForms/clsDevExpressXtraEditorsControlsImageSlidertopic</w:t>
+        <w:t>[16] documentation.devexpress.com/#WindowsForms/clsDevExpressXtraEditorsControlsImageSlidertopic</w:t>
       </w:r>
     </w:p>
     <w:p>
@@ -28459,39 +28757,7 @@
           <w:i w:val="0"/>
           <w:szCs w:val="26"/>
         </w:rPr>
-        <w:t xml:space="preserve">[17] </w:t>
-      </w:r>
-      <w:r>
-        <w:rPr>
-          <w:rFonts w:cs="Times New Roman"/>
-          <w:i w:val="0"/>
-          <w:szCs w:val="26"/>
-        </w:rPr>
-        <w:t>documentation.devexpress.com/#windowsforms/CustomDocument10821</w:t>
-      </w:r>
-      <w:r>
-        <w:rPr>
-          <w:rFonts w:cs="Times New Roman"/>
-          <w:i w:val="0"/>
-          <w:szCs w:val="26"/>
-        </w:rPr>
-        <w:t>(</w:t>
-      </w:r>
-      <w:r>
-        <w:rPr>
-          <w:rFonts w:cs="Times New Roman"/>
-          <w:i w:val="0"/>
-          <w:szCs w:val="26"/>
-        </w:rPr>
-        <w:t>SplashScreenManager</w:t>
-      </w:r>
-      <w:r>
-        <w:rPr>
-          <w:rFonts w:cs="Times New Roman"/>
-          <w:i w:val="0"/>
-          <w:szCs w:val="26"/>
-        </w:rPr>
-        <w:t>)</w:t>
+        <w:t>[17] documentation.devexpress.com/#windowsforms/CustomDocument10821(SplashScreenManager)</w:t>
       </w:r>
     </w:p>
     <w:p>
@@ -28510,23 +28776,7 @@
           <w:i w:val="0"/>
           <w:szCs w:val="26"/>
         </w:rPr>
-        <w:t xml:space="preserve">[18] </w:t>
-      </w:r>
-      <w:r>
-        <w:rPr>
-          <w:rFonts w:cs="Times New Roman"/>
-          <w:i w:val="0"/>
-          <w:szCs w:val="26"/>
-        </w:rPr>
-        <w:t>documentation.devexpress.com/#WindowsForms/CustomDocument1092</w:t>
-      </w:r>
-      <w:r>
-        <w:rPr>
-          <w:rFonts w:cs="Times New Roman"/>
-          <w:i w:val="0"/>
-          <w:szCs w:val="26"/>
-        </w:rPr>
-        <w:t xml:space="preserve"> (</w:t>
+        <w:t>[18] documentation.devexpress.com/#WindowsForms/CustomDocument1092 (</w:t>
       </w:r>
       <w:r>
         <w:rPr>
@@ -28557,15 +28807,7 @@
           <w:i w:val="0"/>
           <w:szCs w:val="26"/>
         </w:rPr>
-        <w:t xml:space="preserve">[19] </w:t>
-      </w:r>
-      <w:r>
-        <w:rPr>
-          <w:rFonts w:cs="Times New Roman"/>
-          <w:i w:val="0"/>
-          <w:szCs w:val="26"/>
-        </w:rPr>
-        <w:t>http://thuyvk.com/art/su-dung-ajax-trong-website-aspnet-179</w:t>
+        <w:t>[19] http://thuyvk.com/art/su-dung-ajax-trong-website-aspnet-179</w:t>
       </w:r>
     </w:p>
     <w:p>
@@ -28722,6 +28964,7 @@
               <w14:uncheckedState w14:val="2610" w14:font="MS Gothic"/>
             </w14:checkbox>
           </w:sdtPr>
+          <w:sdtEndPr/>
           <w:sdtContent>
             <w:tc>
               <w:tcPr>
@@ -28789,6 +29032,7 @@
                   <w14:uncheckedState w14:val="2610" w14:font="MS Gothic"/>
                 </w14:checkbox>
               </w:sdtPr>
+              <w:sdtEndPr/>
               <w:sdtContent>
                 <w:r>
                   <w:rPr>
@@ -28840,6 +29084,7 @@
               <w14:uncheckedState w14:val="2610" w14:font="MS Gothic"/>
             </w14:checkbox>
           </w:sdtPr>
+          <w:sdtEndPr/>
           <w:sdtContent>
             <w:tc>
               <w:tcPr>
@@ -28902,6 +29147,7 @@
               <w14:uncheckedState w14:val="2610" w14:font="MS Gothic"/>
             </w14:checkbox>
           </w:sdtPr>
+          <w:sdtEndPr/>
           <w:sdtContent>
             <w:tc>
               <w:tcPr>
@@ -28964,6 +29210,7 @@
               <w14:uncheckedState w14:val="2610" w14:font="MS Gothic"/>
             </w14:checkbox>
           </w:sdtPr>
+          <w:sdtEndPr/>
           <w:sdtContent>
             <w:tc>
               <w:tcPr>
@@ -29026,6 +29273,7 @@
               <w14:uncheckedState w14:val="2610" w14:font="MS Gothic"/>
             </w14:checkbox>
           </w:sdtPr>
+          <w:sdtEndPr/>
           <w:sdtContent>
             <w:tc>
               <w:tcPr>
@@ -29088,6 +29336,7 @@
               <w14:uncheckedState w14:val="2610" w14:font="MS Gothic"/>
             </w14:checkbox>
           </w:sdtPr>
+          <w:sdtEndPr/>
           <w:sdtContent>
             <w:tc>
               <w:tcPr>
@@ -29232,6 +29481,7 @@
               <w14:uncheckedState w14:val="2610" w14:font="MS Gothic"/>
             </w14:checkbox>
           </w:sdtPr>
+          <w:sdtEndPr/>
           <w:sdtContent>
             <w:tc>
               <w:tcPr>
@@ -29299,6 +29549,7 @@
                   <w14:uncheckedState w14:val="2610" w14:font="MS Gothic"/>
                 </w14:checkbox>
               </w:sdtPr>
+              <w:sdtEndPr/>
               <w:sdtContent>
                 <w:r>
                   <w:rPr>
@@ -29361,6 +29612,7 @@
                   <w14:uncheckedState w14:val="2610" w14:font="MS Gothic"/>
                 </w14:checkbox>
               </w:sdtPr>
+              <w:sdtEndPr/>
               <w:sdtContent>
                 <w:r>
                   <w:rPr>
@@ -29409,6 +29661,7 @@
               <w14:uncheckedState w14:val="2610" w14:font="MS Gothic"/>
             </w14:checkbox>
           </w:sdtPr>
+          <w:sdtEndPr/>
           <w:sdtContent>
             <w:tc>
               <w:tcPr>
@@ -29471,6 +29724,7 @@
               <w14:uncheckedState w14:val="2610" w14:font="MS Gothic"/>
             </w14:checkbox>
           </w:sdtPr>
+          <w:sdtEndPr/>
           <w:sdtContent>
             <w:tc>
               <w:tcPr>
@@ -29533,6 +29787,7 @@
               <w14:uncheckedState w14:val="2610" w14:font="MS Gothic"/>
             </w14:checkbox>
           </w:sdtPr>
+          <w:sdtEndPr/>
           <w:sdtContent>
             <w:tc>
               <w:tcPr>
@@ -29595,6 +29850,7 @@
               <w14:uncheckedState w14:val="2610" w14:font="MS Gothic"/>
             </w14:checkbox>
           </w:sdtPr>
+          <w:sdtEndPr/>
           <w:sdtContent>
             <w:tc>
               <w:tcPr>
@@ -29657,6 +29913,7 @@
               <w14:uncheckedState w14:val="2610" w14:font="MS Gothic"/>
             </w14:checkbox>
           </w:sdtPr>
+          <w:sdtEndPr/>
           <w:sdtContent>
             <w:tc>
               <w:tcPr>
@@ -29813,6 +30070,7 @@
                   <w14:uncheckedState w14:val="2610" w14:font="MS Gothic"/>
                 </w14:checkbox>
               </w:sdtPr>
+              <w:sdtEndPr/>
               <w:sdtContent>
                 <w:r>
                   <w:rPr>
@@ -29875,6 +30133,7 @@
                   <w14:uncheckedState w14:val="2610" w14:font="MS Gothic"/>
                 </w14:checkbox>
               </w:sdtPr>
+              <w:sdtEndPr/>
               <w:sdtContent>
                 <w:r>
                   <w:rPr>
@@ -29934,6 +30193,7 @@
                   <w14:uncheckedState w14:val="2610" w14:font="MS Gothic"/>
                 </w14:checkbox>
               </w:sdtPr>
+              <w:sdtEndPr/>
               <w:sdtContent>
                 <w:r>
                   <w:rPr>
@@ -29982,6 +30242,7 @@
               <w14:uncheckedState w14:val="2610" w14:font="MS Gothic"/>
             </w14:checkbox>
           </w:sdtPr>
+          <w:sdtEndPr/>
           <w:sdtContent>
             <w:tc>
               <w:tcPr>
@@ -30044,6 +30305,7 @@
               <w14:uncheckedState w14:val="2610" w14:font="MS Gothic"/>
             </w14:checkbox>
           </w:sdtPr>
+          <w:sdtEndPr/>
           <w:sdtContent>
             <w:tc>
               <w:tcPr>
@@ -30106,6 +30368,7 @@
               <w14:uncheckedState w14:val="2610" w14:font="MS Gothic"/>
             </w14:checkbox>
           </w:sdtPr>
+          <w:sdtEndPr/>
           <w:sdtContent>
             <w:tc>
               <w:tcPr>
@@ -30168,6 +30431,7 @@
               <w14:uncheckedState w14:val="2610" w14:font="MS Gothic"/>
             </w14:checkbox>
           </w:sdtPr>
+          <w:sdtEndPr/>
           <w:sdtContent>
             <w:tc>
               <w:tcPr>
@@ -30230,6 +30494,7 @@
               <w14:uncheckedState w14:val="2610" w14:font="MS Gothic"/>
             </w14:checkbox>
           </w:sdtPr>
+          <w:sdtEndPr/>
           <w:sdtContent>
             <w:tc>
               <w:tcPr>
@@ -30385,6 +30650,7 @@
                   <w14:uncheckedState w14:val="2610" w14:font="MS Gothic"/>
                 </w14:checkbox>
               </w:sdtPr>
+              <w:sdtEndPr/>
               <w:sdtContent>
                 <w:r>
                   <w:rPr>
@@ -30447,6 +30713,7 @@
                   <w14:uncheckedState w14:val="2610" w14:font="MS Gothic"/>
                 </w14:checkbox>
               </w:sdtPr>
+              <w:sdtEndPr/>
               <w:sdtContent>
                 <w:r>
                   <w:rPr>
@@ -30506,6 +30773,7 @@
                   <w14:uncheckedState w14:val="2610" w14:font="MS Gothic"/>
                 </w14:checkbox>
               </w:sdtPr>
+              <w:sdtEndPr/>
               <w:sdtContent>
                 <w:r>
                   <w:rPr>
@@ -30565,6 +30833,7 @@
                   <w14:uncheckedState w14:val="2610" w14:font="MS Gothic"/>
                 </w14:checkbox>
               </w:sdtPr>
+              <w:sdtEndPr/>
               <w:sdtContent>
                 <w:r>
                   <w:rPr>
@@ -30613,6 +30882,7 @@
               <w14:uncheckedState w14:val="2610" w14:font="MS Gothic"/>
             </w14:checkbox>
           </w:sdtPr>
+          <w:sdtEndPr/>
           <w:sdtContent>
             <w:tc>
               <w:tcPr>
@@ -30675,6 +30945,7 @@
               <w14:uncheckedState w14:val="2610" w14:font="MS Gothic"/>
             </w14:checkbox>
           </w:sdtPr>
+          <w:sdtEndPr/>
           <w:sdtContent>
             <w:tc>
               <w:tcPr>
@@ -30737,6 +31008,7 @@
               <w14:uncheckedState w14:val="2610" w14:font="MS Gothic"/>
             </w14:checkbox>
           </w:sdtPr>
+          <w:sdtEndPr/>
           <w:sdtContent>
             <w:tc>
               <w:tcPr>
@@ -30799,6 +31071,7 @@
               <w14:uncheckedState w14:val="2610" w14:font="MS Gothic"/>
             </w14:checkbox>
           </w:sdtPr>
+          <w:sdtEndPr/>
           <w:sdtContent>
             <w:tc>
               <w:tcPr>
@@ -30861,6 +31134,7 @@
               <w14:uncheckedState w14:val="2610" w14:font="MS Gothic"/>
             </w14:checkbox>
           </w:sdtPr>
+          <w:sdtEndPr/>
           <w:sdtContent>
             <w:tc>
               <w:tcPr>
@@ -31003,6 +31277,7 @@
               <w14:uncheckedState w14:val="2610" w14:font="MS Gothic"/>
             </w14:checkbox>
           </w:sdtPr>
+          <w:sdtEndPr/>
           <w:sdtContent>
             <w:tc>
               <w:tcPr>
@@ -31060,6 +31335,7 @@
               <w14:uncheckedState w14:val="2610" w14:font="MS Gothic"/>
             </w14:checkbox>
           </w:sdtPr>
+          <w:sdtEndPr/>
           <w:sdtContent>
             <w:tc>
               <w:tcPr>
@@ -31116,6 +31392,7 @@
               <w14:uncheckedState w14:val="2610" w14:font="MS Gothic"/>
             </w14:checkbox>
           </w:sdtPr>
+          <w:sdtEndPr/>
           <w:sdtContent>
             <w:tc>
               <w:tcPr>
@@ -31172,6 +31449,7 @@
               <w14:uncheckedState w14:val="2610" w14:font="MS Gothic"/>
             </w14:checkbox>
           </w:sdtPr>
+          <w:sdtEndPr/>
           <w:sdtContent>
             <w:tc>
               <w:tcPr>
@@ -31228,6 +31506,7 @@
               <w14:uncheckedState w14:val="2610" w14:font="MS Gothic"/>
             </w14:checkbox>
           </w:sdtPr>
+          <w:sdtEndPr/>
           <w:sdtContent>
             <w:tc>
               <w:tcPr>
@@ -31304,6 +31583,7 @@
                   <w14:uncheckedState w14:val="2610" w14:font="MS Gothic"/>
                 </w14:checkbox>
               </w:sdtPr>
+              <w:sdtEndPr/>
               <w:sdtContent>
                 <w:r>
                   <w:rPr>
@@ -31355,6 +31635,7 @@
               <w14:uncheckedState w14:val="2610" w14:font="MS Gothic"/>
             </w14:checkbox>
           </w:sdtPr>
+          <w:sdtEndPr/>
           <w:sdtContent>
             <w:tc>
               <w:tcPr>
@@ -31417,6 +31698,7 @@
               <w14:uncheckedState w14:val="2610" w14:font="MS Gothic"/>
             </w14:checkbox>
           </w:sdtPr>
+          <w:sdtEndPr/>
           <w:sdtContent>
             <w:tc>
               <w:tcPr>
@@ -31479,6 +31761,7 @@
               <w14:uncheckedState w14:val="2610" w14:font="MS Gothic"/>
             </w14:checkbox>
           </w:sdtPr>
+          <w:sdtEndPr/>
           <w:sdtContent>
             <w:tc>
               <w:tcPr>
@@ -31634,6 +31917,7 @@
               <w14:uncheckedState w14:val="2610" w14:font="MS Gothic"/>
             </w14:checkbox>
           </w:sdtPr>
+          <w:sdtEndPr/>
           <w:sdtContent>
             <w:tc>
               <w:tcPr>
@@ -31701,6 +31985,7 @@
                   <w14:uncheckedState w14:val="2610" w14:font="MS Gothic"/>
                 </w14:checkbox>
               </w:sdtPr>
+              <w:sdtEndPr/>
               <w:sdtContent>
                 <w:r>
                   <w:rPr>
@@ -31763,6 +32048,7 @@
                   <w14:uncheckedState w14:val="2610" w14:font="MS Gothic"/>
                 </w14:checkbox>
               </w:sdtPr>
+              <w:sdtEndPr/>
               <w:sdtContent>
                 <w:r>
                   <w:rPr>
@@ -31822,6 +32108,7 @@
                   <w14:uncheckedState w14:val="2610" w14:font="MS Gothic"/>
                 </w14:checkbox>
               </w:sdtPr>
+              <w:sdtEndPr/>
               <w:sdtContent>
                 <w:r>
                   <w:rPr>
@@ -31870,6 +32157,7 @@
               <w14:uncheckedState w14:val="2610" w14:font="MS Gothic"/>
             </w14:checkbox>
           </w:sdtPr>
+          <w:sdtEndPr/>
           <w:sdtContent>
             <w:tc>
               <w:tcPr>
@@ -31932,6 +32220,7 @@
               <w14:uncheckedState w14:val="2610" w14:font="MS Gothic"/>
             </w14:checkbox>
           </w:sdtPr>
+          <w:sdtEndPr/>
           <w:sdtContent>
             <w:tc>
               <w:tcPr>
@@ -31994,6 +32283,7 @@
               <w14:uncheckedState w14:val="2610" w14:font="MS Gothic"/>
             </w14:checkbox>
           </w:sdtPr>
+          <w:sdtEndPr/>
           <w:sdtContent>
             <w:tc>
               <w:tcPr>
@@ -32056,6 +32346,7 @@
               <w14:uncheckedState w14:val="2610" w14:font="MS Gothic"/>
             </w14:checkbox>
           </w:sdtPr>
+          <w:sdtEndPr/>
           <w:sdtContent>
             <w:tc>
               <w:tcPr>
@@ -32118,6 +32409,7 @@
               <w14:uncheckedState w14:val="2610" w14:font="MS Gothic"/>
             </w14:checkbox>
           </w:sdtPr>
+          <w:sdtEndPr/>
           <w:sdtContent>
             <w:tc>
               <w:tcPr>
@@ -32283,6 +32575,7 @@
                   <w14:uncheckedState w14:val="2610" w14:font="MS Gothic"/>
                 </w14:checkbox>
               </w:sdtPr>
+              <w:sdtEndPr/>
               <w:sdtContent>
                 <w:r>
                   <w:rPr>
@@ -32345,6 +32638,7 @@
                   <w14:uncheckedState w14:val="2610" w14:font="MS Gothic"/>
                 </w14:checkbox>
               </w:sdtPr>
+              <w:sdtEndPr/>
               <w:sdtContent>
                 <w:r>
                   <w:rPr>
@@ -32404,6 +32698,7 @@
                   <w14:uncheckedState w14:val="2610" w14:font="MS Gothic"/>
                 </w14:checkbox>
               </w:sdtPr>
+              <w:sdtEndPr/>
               <w:sdtContent>
                 <w:r>
                   <w:rPr>
@@ -32464,6 +32759,7 @@
                   <w14:uncheckedState w14:val="2610" w14:font="MS Gothic"/>
                 </w14:checkbox>
               </w:sdtPr>
+              <w:sdtEndPr/>
               <w:sdtContent>
                 <w:r>
                   <w:rPr>
@@ -32512,6 +32808,7 @@
               <w14:uncheckedState w14:val="2610" w14:font="MS Gothic"/>
             </w14:checkbox>
           </w:sdtPr>
+          <w:sdtEndPr/>
           <w:sdtContent>
             <w:tc>
               <w:tcPr>
@@ -32574,6 +32871,7 @@
               <w14:uncheckedState w14:val="2610" w14:font="MS Gothic"/>
             </w14:checkbox>
           </w:sdtPr>
+          <w:sdtEndPr/>
           <w:sdtContent>
             <w:tc>
               <w:tcPr>
@@ -32636,6 +32934,7 @@
               <w14:uncheckedState w14:val="2610" w14:font="MS Gothic"/>
             </w14:checkbox>
           </w:sdtPr>
+          <w:sdtEndPr/>
           <w:sdtContent>
             <w:tc>
               <w:tcPr>
@@ -32698,6 +32997,7 @@
               <w14:uncheckedState w14:val="2610" w14:font="MS Gothic"/>
             </w14:checkbox>
           </w:sdtPr>
+          <w:sdtEndPr/>
           <w:sdtContent>
             <w:tc>
               <w:tcPr>
@@ -32760,6 +33060,7 @@
               <w14:uncheckedState w14:val="2610" w14:font="MS Gothic"/>
             </w14:checkbox>
           </w:sdtPr>
+          <w:sdtEndPr/>
           <w:sdtContent>
             <w:tc>
               <w:tcPr>
@@ -32914,6 +33215,7 @@
               <w14:uncheckedState w14:val="2610" w14:font="MS Gothic"/>
             </w14:checkbox>
           </w:sdtPr>
+          <w:sdtEndPr/>
           <w:sdtContent>
             <w:tc>
               <w:tcPr>
@@ -32981,6 +33283,7 @@
                   <w14:uncheckedState w14:val="2610" w14:font="MS Gothic"/>
                 </w14:checkbox>
               </w:sdtPr>
+              <w:sdtEndPr/>
               <w:sdtContent>
                 <w:r>
                   <w:rPr>
@@ -33032,6 +33335,7 @@
               <w14:uncheckedState w14:val="2610" w14:font="MS Gothic"/>
             </w14:checkbox>
           </w:sdtPr>
+          <w:sdtEndPr/>
           <w:sdtContent>
             <w:tc>
               <w:tcPr>
@@ -33094,6 +33398,7 @@
               <w14:uncheckedState w14:val="2610" w14:font="MS Gothic"/>
             </w14:checkbox>
           </w:sdtPr>
+          <w:sdtEndPr/>
           <w:sdtContent>
             <w:tc>
               <w:tcPr>
@@ -33171,6 +33476,7 @@
                   <w14:uncheckedState w14:val="2610" w14:font="MS Gothic"/>
                 </w14:checkbox>
               </w:sdtPr>
+              <w:sdtEndPr/>
               <w:sdtContent>
                 <w:r>
                   <w:rPr>
@@ -33243,6 +33549,7 @@
                   <w14:uncheckedState w14:val="2610" w14:font="MS Gothic"/>
                 </w14:checkbox>
               </w:sdtPr>
+              <w:sdtEndPr/>
               <w:sdtContent>
                 <w:r>
                   <w:rPr>
@@ -33306,6 +33613,7 @@
                   <w14:uncheckedState w14:val="2610" w14:font="MS Gothic"/>
                 </w14:checkbox>
               </w:sdtPr>
+              <w:sdtEndPr/>
               <w:sdtContent>
                 <w:r>
                   <w:rPr>
@@ -33369,6 +33677,7 @@
                   <w14:uncheckedState w14:val="2610" w14:font="MS Gothic"/>
                 </w14:checkbox>
               </w:sdtPr>
+              <w:sdtEndPr/>
               <w:sdtContent>
                 <w:r>
                   <w:rPr>
@@ -33432,6 +33741,7 @@
                   <w14:uncheckedState w14:val="2610" w14:font="MS Gothic"/>
                 </w14:checkbox>
               </w:sdtPr>
+              <w:sdtEndPr/>
               <w:sdtContent>
                 <w:r>
                   <w:rPr>
@@ -33495,6 +33805,7 @@
                   <w14:uncheckedState w14:val="2610" w14:font="MS Gothic"/>
                 </w14:checkbox>
               </w:sdtPr>
+              <w:sdtEndPr/>
               <w:sdtContent>
                 <w:r>
                   <w:rPr>
@@ -33558,6 +33869,7 @@
                   <w14:uncheckedState w14:val="2610" w14:font="MS Gothic"/>
                 </w14:checkbox>
               </w:sdtPr>
+              <w:sdtEndPr/>
               <w:sdtContent>
                 <w:r>
                   <w:rPr>
@@ -33621,6 +33933,7 @@
                   <w14:uncheckedState w14:val="2610" w14:font="MS Gothic"/>
                 </w14:checkbox>
               </w:sdtPr>
+              <w:sdtEndPr/>
               <w:sdtContent>
                 <w:r>
                   <w:rPr>
@@ -33684,6 +33997,7 @@
                   <w14:uncheckedState w14:val="2610" w14:font="MS Gothic"/>
                 </w14:checkbox>
               </w:sdtPr>
+              <w:sdtEndPr/>
               <w:sdtContent>
                 <w:r>
                   <w:rPr>
@@ -33747,6 +34061,7 @@
                   <w14:uncheckedState w14:val="2610" w14:font="MS Gothic"/>
                 </w14:checkbox>
               </w:sdtPr>
+              <w:sdtEndPr/>
               <w:sdtContent>
                 <w:r>
                   <w:rPr>
@@ -33810,6 +34125,7 @@
                   <w14:uncheckedState w14:val="2610" w14:font="MS Gothic"/>
                 </w14:checkbox>
               </w:sdtPr>
+              <w:sdtEndPr/>
               <w:sdtContent>
                 <w:r>
                   <w:rPr>
@@ -33876,6 +34192,7 @@
                   <w14:uncheckedState w14:val="2610" w14:font="MS Gothic"/>
                 </w14:checkbox>
               </w:sdtPr>
+              <w:sdtEndPr/>
               <w:sdtContent>
                 <w:r>
                   <w:rPr>
@@ -33940,6 +34257,7 @@
                   <w14:uncheckedState w14:val="2610" w14:font="MS Gothic"/>
                 </w14:checkbox>
               </w:sdtPr>
+              <w:sdtEndPr/>
               <w:sdtContent>
                 <w:r>
                   <w:rPr>
@@ -34003,6 +34321,7 @@
                   <w14:uncheckedState w14:val="2610" w14:font="MS Gothic"/>
                 </w14:checkbox>
               </w:sdtPr>
+              <w:sdtEndPr/>
               <w:sdtContent>
                 <w:r>
                   <w:rPr>
@@ -34154,6 +34473,7 @@
                   <w14:uncheckedState w14:val="2610" w14:font="MS Gothic"/>
                 </w14:checkbox>
               </w:sdtPr>
+              <w:sdtEndPr/>
               <w:sdtContent>
                 <w:r>
                   <w:rPr>
@@ -34216,6 +34536,7 @@
                   <w14:uncheckedState w14:val="2610" w14:font="MS Gothic"/>
                 </w14:checkbox>
               </w:sdtPr>
+              <w:sdtEndPr/>
               <w:sdtContent>
                 <w:r>
                   <w:rPr>
@@ -34275,6 +34596,7 @@
                   <w14:uncheckedState w14:val="2610" w14:font="MS Gothic"/>
                 </w14:checkbox>
               </w:sdtPr>
+              <w:sdtEndPr/>
               <w:sdtContent>
                 <w:r>
                   <w:rPr>
@@ -34323,6 +34645,7 @@
               <w14:uncheckedState w14:val="2610" w14:font="MS Gothic"/>
             </w14:checkbox>
           </w:sdtPr>
+          <w:sdtEndPr/>
           <w:sdtContent>
             <w:tc>
               <w:tcPr>
@@ -34385,6 +34708,7 @@
               <w14:uncheckedState w14:val="2610" w14:font="MS Gothic"/>
             </w14:checkbox>
           </w:sdtPr>
+          <w:sdtEndPr/>
           <w:sdtContent>
             <w:tc>
               <w:tcPr>
@@ -34447,6 +34771,7 @@
               <w14:uncheckedState w14:val="2610" w14:font="MS Gothic"/>
             </w14:checkbox>
           </w:sdtPr>
+          <w:sdtEndPr/>
           <w:sdtContent>
             <w:tc>
               <w:tcPr>
@@ -34509,6 +34834,7 @@
               <w14:uncheckedState w14:val="2610" w14:font="MS Gothic"/>
             </w14:checkbox>
           </w:sdtPr>
+          <w:sdtEndPr/>
           <w:sdtContent>
             <w:tc>
               <w:tcPr>
@@ -34571,6 +34897,7 @@
               <w14:uncheckedState w14:val="2610" w14:font="MS Gothic"/>
             </w14:checkbox>
           </w:sdtPr>
+          <w:sdtEndPr/>
           <w:sdtContent>
             <w:tc>
               <w:tcPr>
@@ -34731,6 +35058,7 @@
               <w14:uncheckedState w14:val="2610" w14:font="MS Gothic"/>
             </w14:checkbox>
           </w:sdtPr>
+          <w:sdtEndPr/>
           <w:sdtContent>
             <w:tc>
               <w:tcPr>
@@ -34798,6 +35126,7 @@
                   <w14:uncheckedState w14:val="2610" w14:font="MS Gothic"/>
                 </w14:checkbox>
               </w:sdtPr>
+              <w:sdtEndPr/>
               <w:sdtContent>
                 <w:r>
                   <w:rPr>
@@ -34849,6 +35178,7 @@
               <w14:uncheckedState w14:val="2610" w14:font="MS Gothic"/>
             </w14:checkbox>
           </w:sdtPr>
+          <w:sdtEndPr/>
           <w:sdtContent>
             <w:tc>
               <w:tcPr>
@@ -34929,6 +35259,7 @@
                   <w14:uncheckedState w14:val="2610" w14:font="MS Gothic"/>
                 </w14:checkbox>
               </w:sdtPr>
+              <w:sdtEndPr/>
               <w:sdtContent>
                 <w:r>
                   <w:rPr>
@@ -34989,6 +35320,7 @@
                   <w14:uncheckedState w14:val="2610" w14:font="MS Gothic"/>
                 </w14:checkbox>
               </w:sdtPr>
+              <w:sdtEndPr/>
               <w:sdtContent>
                 <w:r>
                   <w:rPr>
@@ -35049,6 +35381,7 @@
                   <w14:uncheckedState w14:val="2610" w14:font="MS Gothic"/>
                 </w14:checkbox>
               </w:sdtPr>
+              <w:sdtEndPr/>
               <w:sdtContent>
                 <w:r>
                   <w:rPr>
@@ -35112,6 +35445,7 @@
                   <w14:uncheckedState w14:val="2610" w14:font="MS Gothic"/>
                 </w14:checkbox>
               </w:sdtPr>
+              <w:sdtEndPr/>
               <w:sdtContent>
                 <w:r>
                   <w:rPr>
@@ -35175,6 +35509,7 @@
                   <w14:uncheckedState w14:val="2610" w14:font="MS Gothic"/>
                 </w14:checkbox>
               </w:sdtPr>
+              <w:sdtEndPr/>
               <w:sdtContent>
                 <w:r>
                   <w:rPr>
@@ -35238,6 +35573,7 @@
                   <w14:uncheckedState w14:val="2610" w14:font="MS Gothic"/>
                 </w14:checkbox>
               </w:sdtPr>
+              <w:sdtEndPr/>
               <w:sdtContent>
                 <w:r>
                   <w:rPr>
@@ -35301,6 +35637,7 @@
                   <w14:uncheckedState w14:val="2610" w14:font="MS Gothic"/>
                 </w14:checkbox>
               </w:sdtPr>
+              <w:sdtEndPr/>
               <w:sdtContent>
                 <w:r>
                   <w:rPr>
@@ -35365,6 +35702,7 @@
                   <w14:uncheckedState w14:val="2610" w14:font="MS Gothic"/>
                 </w14:checkbox>
               </w:sdtPr>
+              <w:sdtEndPr/>
               <w:sdtContent>
                 <w:r>
                   <w:rPr>
@@ -35428,6 +35766,7 @@
                   <w14:uncheckedState w14:val="2610" w14:font="MS Gothic"/>
                 </w14:checkbox>
               </w:sdtPr>
+              <w:sdtEndPr/>
               <w:sdtContent>
                 <w:r>
                   <w:rPr>
@@ -35491,6 +35830,7 @@
                   <w14:uncheckedState w14:val="2610" w14:font="MS Gothic"/>
                 </w14:checkbox>
               </w:sdtPr>
+              <w:sdtEndPr/>
               <w:sdtContent>
                 <w:r>
                   <w:rPr>
@@ -35557,6 +35897,7 @@
                   <w14:uncheckedState w14:val="2610" w14:font="MS Gothic"/>
                 </w14:checkbox>
               </w:sdtPr>
+              <w:sdtEndPr/>
               <w:sdtContent>
                 <w:r>
                   <w:rPr>
@@ -35620,6 +35961,7 @@
                   <w14:uncheckedState w14:val="2610" w14:font="MS Gothic"/>
                 </w14:checkbox>
               </w:sdtPr>
+              <w:sdtEndPr/>
               <w:sdtContent>
                 <w:r>
                   <w:rPr>
@@ -35683,6 +36025,7 @@
                   <w14:uncheckedState w14:val="2610" w14:font="MS Gothic"/>
                 </w14:checkbox>
               </w:sdtPr>
+              <w:sdtEndPr/>
               <w:sdtContent>
                 <w:r>
                   <w:rPr>
@@ -35743,6 +36086,7 @@
                   <w14:uncheckedState w14:val="2610" w14:font="MS Gothic"/>
                 </w14:checkbox>
               </w:sdtPr>
+              <w:sdtEndPr/>
               <w:sdtContent>
                 <w:r>
                   <w:rPr>
@@ -35803,6 +36147,7 @@
                   <w14:uncheckedState w14:val="2610" w14:font="MS Gothic"/>
                 </w14:checkbox>
               </w:sdtPr>
+              <w:sdtEndPr/>
               <w:sdtContent>
                 <w:r>
                   <w:rPr>
@@ -35954,6 +36299,7 @@
                   <w14:uncheckedState w14:val="2610" w14:font="MS Gothic"/>
                 </w14:checkbox>
               </w:sdtPr>
+              <w:sdtEndPr/>
               <w:sdtContent>
                 <w:r>
                   <w:rPr>
@@ -36016,6 +36362,7 @@
                   <w14:uncheckedState w14:val="2610" w14:font="MS Gothic"/>
                 </w14:checkbox>
               </w:sdtPr>
+              <w:sdtEndPr/>
               <w:sdtContent>
                 <w:r>
                   <w:rPr>
@@ -36075,6 +36422,7 @@
                   <w14:uncheckedState w14:val="2610" w14:font="MS Gothic"/>
                 </w14:checkbox>
               </w:sdtPr>
+              <w:sdtEndPr/>
               <w:sdtContent>
                 <w:r>
                   <w:rPr>
@@ -36134,6 +36482,7 @@
                   <w14:uncheckedState w14:val="2610" w14:font="MS Gothic"/>
                 </w14:checkbox>
               </w:sdtPr>
+              <w:sdtEndPr/>
               <w:sdtContent>
                 <w:r>
                   <w:rPr>
@@ -36193,6 +36542,7 @@
                   <w14:uncheckedState w14:val="2610" w14:font="MS Gothic"/>
                 </w14:checkbox>
               </w:sdtPr>
+              <w:sdtEndPr/>
               <w:sdtContent>
                 <w:r>
                   <w:rPr>
@@ -36252,6 +36602,7 @@
                   <w14:uncheckedState w14:val="2610" w14:font="MS Gothic"/>
                 </w14:checkbox>
               </w:sdtPr>
+              <w:sdtEndPr/>
               <w:sdtContent>
                 <w:r>
                   <w:rPr>
@@ -36311,6 +36662,7 @@
                   <w14:uncheckedState w14:val="2610" w14:font="MS Gothic"/>
                 </w14:checkbox>
               </w:sdtPr>
+              <w:sdtEndPr/>
               <w:sdtContent>
                 <w:r>
                   <w:rPr>
@@ -36370,6 +36722,7 @@
                   <w14:uncheckedState w14:val="2610" w14:font="MS Gothic"/>
                 </w14:checkbox>
               </w:sdtPr>
+              <w:sdtEndPr/>
               <w:sdtContent>
                 <w:r>
                   <w:rPr>
@@ -36429,6 +36782,7 @@
                   <w14:uncheckedState w14:val="2610" w14:font="MS Gothic"/>
                 </w14:checkbox>
               </w:sdtPr>
+              <w:sdtEndPr/>
               <w:sdtContent>
                 <w:r>
                   <w:rPr>
@@ -36488,6 +36842,7 @@
                   <w14:uncheckedState w14:val="2610" w14:font="MS Gothic"/>
                 </w14:checkbox>
               </w:sdtPr>
+              <w:sdtEndPr/>
               <w:sdtContent>
                 <w:r>
                   <w:rPr>
@@ -36547,6 +36902,7 @@
                   <w14:uncheckedState w14:val="2610" w14:font="MS Gothic"/>
                 </w14:checkbox>
               </w:sdtPr>
+              <w:sdtEndPr/>
               <w:sdtContent>
                 <w:r>
                   <w:rPr>
@@ -36606,6 +36962,7 @@
                   <w14:uncheckedState w14:val="2610" w14:font="MS Gothic"/>
                 </w14:checkbox>
               </w:sdtPr>
+              <w:sdtEndPr/>
               <w:sdtContent>
                 <w:r>
                   <w:rPr>
@@ -36665,6 +37022,7 @@
                   <w14:uncheckedState w14:val="2610" w14:font="MS Gothic"/>
                 </w14:checkbox>
               </w:sdtPr>
+              <w:sdtEndPr/>
               <w:sdtContent>
                 <w:r>
                   <w:rPr>
@@ -36724,6 +37082,7 @@
                   <w14:uncheckedState w14:val="2610" w14:font="MS Gothic"/>
                 </w14:checkbox>
               </w:sdtPr>
+              <w:sdtEndPr/>
               <w:sdtContent>
                 <w:r>
                   <w:rPr>
@@ -36784,6 +37143,7 @@
                   <w14:uncheckedState w14:val="2610" w14:font="MS Gothic"/>
                 </w14:checkbox>
               </w:sdtPr>
+              <w:sdtEndPr/>
               <w:sdtContent>
                 <w:r>
                   <w:rPr>
@@ -36843,6 +37203,7 @@
                   <w14:uncheckedState w14:val="2610" w14:font="MS Gothic"/>
                 </w14:checkbox>
               </w:sdtPr>
+              <w:sdtEndPr/>
               <w:sdtContent>
                 <w:r>
                   <w:rPr>
@@ -36891,6 +37252,7 @@
               <w14:uncheckedState w14:val="2610" w14:font="MS Gothic"/>
             </w14:checkbox>
           </w:sdtPr>
+          <w:sdtEndPr/>
           <w:sdtContent>
             <w:tc>
               <w:tcPr>
@@ -36953,6 +37315,7 @@
               <w14:uncheckedState w14:val="2610" w14:font="MS Gothic"/>
             </w14:checkbox>
           </w:sdtPr>
+          <w:sdtEndPr/>
           <w:sdtContent>
             <w:tc>
               <w:tcPr>
@@ -37015,6 +37378,7 @@
               <w14:uncheckedState w14:val="2610" w14:font="MS Gothic"/>
             </w14:checkbox>
           </w:sdtPr>
+          <w:sdtEndPr/>
           <w:sdtContent>
             <w:tc>
               <w:tcPr>
@@ -37077,6 +37441,7 @@
               <w14:uncheckedState w14:val="2610" w14:font="MS Gothic"/>
             </w14:checkbox>
           </w:sdtPr>
+          <w:sdtEndPr/>
           <w:sdtContent>
             <w:tc>
               <w:tcPr>
@@ -37139,6 +37504,7 @@
               <w14:uncheckedState w14:val="2610" w14:font="MS Gothic"/>
             </w14:checkbox>
           </w:sdtPr>
+          <w:sdtEndPr/>
           <w:sdtContent>
             <w:tc>
               <w:tcPr>
@@ -37281,6 +37647,7 @@
               <w14:uncheckedState w14:val="2610" w14:font="MS Gothic"/>
             </w14:checkbox>
           </w:sdtPr>
+          <w:sdtEndPr/>
           <w:sdtContent>
             <w:tc>
               <w:tcPr>
@@ -37348,6 +37715,7 @@
                   <w14:uncheckedState w14:val="2610" w14:font="MS Gothic"/>
                 </w14:checkbox>
               </w:sdtPr>
+              <w:sdtEndPr/>
               <w:sdtContent>
                 <w:r>
                   <w:rPr>
@@ -37481,6 +37849,7 @@
               <w14:uncheckedState w14:val="2610" w14:font="MS Gothic"/>
             </w14:checkbox>
           </w:sdtPr>
+          <w:sdtEndPr/>
           <w:sdtContent>
             <w:tc>
               <w:tcPr>
@@ -37548,6 +37917,7 @@
                   <w14:uncheckedState w14:val="2610" w14:font="MS Gothic"/>
                 </w14:checkbox>
               </w:sdtPr>
+              <w:sdtEndPr/>
               <w:sdtContent>
                 <w:r>
                   <w:rPr>
@@ -47457,7 +47827,7 @@
           <w:rPr>
             <w:noProof/>
           </w:rPr>
-          <w:t>85</w:t>
+          <w:t>88</w:t>
         </w:r>
         <w:r>
           <w:rPr>
@@ -50199,7 +50569,7 @@
 </file>
 
 <file path=customXml/itemProps1.xml><?xml version="1.0" encoding="utf-8"?>
-<ds:datastoreItem xmlns:ds="http://schemas.openxmlformats.org/officeDocument/2006/customXml" ds:itemID="{CDC88975-1A45-4627-BDC4-22CD868EF96E}">
+<ds:datastoreItem xmlns:ds="http://schemas.openxmlformats.org/officeDocument/2006/customXml" ds:itemID="{AB739F39-B001-4A48-A746-2F7A907E74E5}">
   <ds:schemaRefs>
     <ds:schemaRef ds:uri="http://schemas.openxmlformats.org/officeDocument/2006/bibliography"/>
   </ds:schemaRefs>

</xml_diff>